<commit_message>
update similarity search call
</commit_message>
<xml_diff>
--- a/src/frontend/generated_draft.docx
+++ b/src/frontend/generated_draft.docx
@@ -4,268 +4,76 @@
   <w:body>
     <w:p>
       <w:r>
-        <w:t>Interviewer: How can someone differentiate between normal gambling and gambling addiction?</w:t>
+        <w:t xml:space="preserve">Interviewer: Can you elaborate on the presentation of bipolar disorder in older adults and the factors influencing its episodes?  </w:t>
+        <w:br/>
+        <w:t>Dr. Beyer: As we examine bipolar disorder across the lifespan, we observe that depressive episodes increase in frequency with age, in contrast to mania or hypomania. Consequently, the most common presentation of a patient with bipolar disorder to their physician is one of depression. The likelihood of switching back to manic episodes is influenced by the patient's prior exposure to antidepressants. Specifically, patients with significant exposure to antidepressants, particularly without the use of a mood stabilizer, exhibit heightened sensitivity to rapid cycling and switching later in their condition.</w:t>
         <w:br/>
         <w:br/>
-        <w:t>Dr. Fong: The distinction between normal gambling and gambling addiction lies in the harmful consequences it brings to one's life. While gambling is a common activity involving risk-taking and decision-making, those with a gambling disorder experience urges and cravings that interfere with their daily lives. They face restrictions and limitations due to the consequences of their gambling.</w:t>
+        <w:t xml:space="preserve">Interviewer: What are the treatment options for bipolar depression in geriatric patients, particularly regarding lithium and lamotrigine?  </w:t>
+        <w:br/>
+        <w:t>Dr. Beyer: Lithium is the gold standard for treating bipolar disorder. However, data on lithium's effectiveness in bipolar depression is limited. We have substantial data for geriatric patients with mania, where lithium proves to be a highly effective treatment, even more so than valproate. Yet, information on its use in bipolar depression among geriatric patients is scarce. In examining lamotrigine registration trials, we found that lamotrigine, when used as maintenance treatment, was compared with lithium and placebo for preventing relapse of depression or mania. Both lithium and lamotrigine significantly improved patient outcomes, reducing the recurrence of illness. Notably, lamotrigine appeared more effective in preventing recurrence of depression, while lithium was better at preventing recurrence of mania. This suggests that although lithium has been used as an augmentation strategy for unipolar depression and is the primary treatment for bipolar disorder, it may be more effective for manic symptoms than depressive symptoms, supported by data indicating its effectiveness in both.</w:t>
         <w:br/>
         <w:br/>
-        <w:t>Interviewer: Can you provide both the official and unofficial answers regarding the classification of gambling addiction as an addictive disorder?</w:t>
+        <w:t xml:space="preserve">Interviewer: What are the current treatment options for bipolar depression in geriatric patients?  </w:t>
+        <w:br/>
+        <w:t xml:space="preserve">Dr. Beyer: The options for treating bipolar depression have significantly expanded over the past two decades. Twenty years ago, treatment options were limited to ECT, an antidepressant plus lithium, or lithium alone. Even ten years ago, only three medications had FDA approval for treating depression. However, as of 2022, we now have five FDA-approved medications for bipolar depression, along with increased experience in using other medications for this condition. </w:t>
         <w:br/>
         <w:br/>
-        <w:t>Dr. Fong: Well, I can provide you with both the official and unofficial answers. The official answer is that gambling addiction is classified as an addictive disorder according to the Diagnostic and Statistical Manual of Mental Disorders (DSM-5). It is recognized as a behavioral addiction characterized by an inability to control or stop gambling despite negative consequences.</w:t>
+        <w:t xml:space="preserve">A challenge arises because these medications have primarily been approved for adults, with research predominantly conducted on younger adults. When focusing on the geriatric population, we often rely on data from registration trials to determine the efficacy of treatments for older adults. Fortunately, data from two or three trials indicate that older adults respond comparably to younger adults. Thus, we have five different medications available for use. </w:t>
         <w:br/>
         <w:br/>
-        <w:t>Interviewer: What are some of the risk factors that create gambling disorder?</w:t>
+        <w:t xml:space="preserve">However, older adults with bipolar disorder often have a history of trying multiple medications, which may limit our options. My primary consideration is whether patients have previously responded to a specific medication. If they have, I prefer to continue that medication. Many patients arrive already on medications, and if they experience recurrent depressive episodes while maintaining some stability, I may keep that medication as a baseline and seek additional treatments to support them. Conversely, some patients come in without any medications, which provides more flexibility in choosing initial treatments. </w:t>
         <w:br/>
         <w:br/>
-        <w:t>Dr. Fong: So, we think about bio-psychosocial risk factors. Biologically, you’re going to have genetic risk factors and certain medications like dopamine agonists that could potentially raise your risk of developing a gambling disorder. Psychologically, untreated psychiatric conditions such as depression, bipolar disorder, ADHD, substance use disorder, and antisocial personality disorders can contribute to the development of gambling disorders.</w:t>
+        <w:t>From an evidence-based perspective, quetiapine and lurasidone show the best data for geriatric patients with bipolar depression. This is supported by clinical trials that included older adults, specifically those over 60 and 65. In one study, we analyzed 142 patients over 55 to assess their response to lurasidone, and another trial included 72 patients over 55 for quetiapine. The findings revealed that older adults responded as well as younger adults. Therefore, quetiapine and lurasidone are often the best evidence-based options for initial monotherapy in geriatric patients with depression.</w:t>
         <w:br/>
         <w:br/>
-        <w:t>Interviewer: How has the lack of education and discussion about addiction contributed to the under-recognition and under-study of gambling disorder?</w:t>
+        <w:t xml:space="preserve">Interviewer: Can you elaborate on the role of second-generation antipsychotics in the treatment of bipolar disorder?  </w:t>
+        <w:br/>
+        <w:t>Dr. Beyer: Data from the early 2000s indicated a potential role for second-generation antipsychotics in treating bipolar disorder, particularly the combination therapy of olanzapine and fluoxetine. Research showed that nearly all second-generation antidepressants effectively treat mania. However, few studies explored their efficacy in bipolar depression, leading to some controversy regarding their response rates. Among the antipsychotics, olanzapine and fluoxetine, quetiapine, lurasidone, cariprazine, and lumateperone have received FDA approval for bipolar depression. While we lack robust data for quetiapine and lurasidone, the combination of olanzapine and fluoxetine has limited data due to a small initial study group. Notably, individuals over 55 responded well to this combination, which appears effective for significant depressive symptoms in bipolar patients, particularly in geriatric populations. The future of new medications remains uncertain, as we await information on their use in older adults, specifically regarding cariprazine and lumateperone, and I anticipate their integration into our treatment options.</w:t>
         <w:br/>
         <w:br/>
-        <w:t>Dr. Fong: Absolutely. That’s an excellent rhetorical question. You go all the way back to medical school where we learn about addiction very early on now in education – high schools, colleges - but when we get to medical school we don’t spend a lot of time on addictions in general or behavioral addictions like this one.</w:t>
+        <w:t xml:space="preserve">Interviewer: What are the considerations for managing medications in older adults with comorbidities?  </w:t>
+        <w:br/>
+        <w:t xml:space="preserve">Dr. Beyer: In older adults, it’s common for patients to be on five to ten medications. Therefore, adding medications to this vulnerable population must be approached with caution, which is why we advocate for monotherapy when possible. Most older adults we treat have four to five significant medical comorbidities, such as hypertension, coronary vascular disease, diabetes, and kidney disease, which is prevalent and often strains the kidneys. </w:t>
         <w:br/>
         <w:br/>
-        <w:t xml:space="preserve">Interviewer: What are some of the basic administrative logistical questions that can be asked about gambling? </w:t>
+        <w:t xml:space="preserve">Considering these common medical comorbidities, certain medications may pose challenges. For instance, with lithium patients, we must recognize that kidney and thyroid diseases, which are more frequent in older adults, may limit its use, necessitating careful consideration. </w:t>
         <w:br/>
         <w:br/>
-        <w:t>Dr. Fong: Some of the basic administrative logistical questions that can be asked about gambling include where do you gamble, how do you gamble, what types of bets do you like, and where do you get money to gamble.</w:t>
+        <w:t>Additionally, we must acknowledge that older adults often have metabolic issues, particularly with second-generation antipsychotic medications. If patients are obese or have cardiovascular disease or type II diabetes, I am particularly concerned about the metabolic side effects associated with medications like quetiapine or olanzapine.</w:t>
         <w:br/>
         <w:br/>
-        <w:t>Interviewer: What are the concerns regarding the increased access to gambling activity and its potential impact on the prevalence of gambling addiction in the future?</w:t>
+        <w:t xml:space="preserve">Interviewer: How do you approach monitoring practices for older adults compared to younger adults, particularly in the context of comorbidities?  </w:t>
+        <w:br/>
+        <w:t>Dr. Beyer: Monitoring practices are determined less by age and more by presentation and medical frailty. For a healthy older adult, I typically do not make significant changes in monitoring practices, except in cases of cardiovascular disease history. For instance, if I consider lithium for such patients, I would check an EKG, which I might not do for a younger, healthier adult. Generally, I ensure appropriate monitoring as recommended by the American Diabetic Association or the APA for psychiatric medications, unless there are significant health concerns. For patients with kidney strain, particularly when using lithium, I monitor creatinine and kidney function more frequently than I would for younger adults, as these conditions can change rapidly.</w:t>
         <w:br/>
         <w:br/>
-        <w:t>Dr. Fong: One of the concerns is whether the rapid increase in access to gambling activity, such as having a casino in your pocket 24/7, will lead to a higher prevalence of gambling addiction in the future, similar to the opioid crisis. Availability, access, and anonymity are key risk factors for addiction.</w:t>
+        <w:t xml:space="preserve">Interviewer: What is the role of antidepressants in treating bipolar depression, and what are the associated risks?  </w:t>
+        <w:br/>
+        <w:t xml:space="preserve">Dr. Beyer: We have data on antidepressant use in bipolar depression, with fluoxetine approved only in conjunction with olanzapine. The understanding of antidepressants' role in bipolar depression is mixed, primarily due to limited evidence regarding their efficacy. The number needed to treat for positive outcomes is high, raising the question of whether antidepressants are genuinely helpful in this context. Despite this, antidepressants remain the most frequently prescribed medications for bipolar depression in clinical practice. </w:t>
         <w:br/>
         <w:br/>
-        <w:t>Interviewer: How can healthcare providers effectively treat gambling disorder?</w:t>
+        <w:t xml:space="preserve">It's crucial to clarify our goals for using antidepressants, consider the available data, and assess the patient's history with these medications to determine their response. There are several reasons to avoid antidepressants in bipolar depression, particularly given the minimal efficacy data. One significant concern is the potential for harm, especially in patients with mixed features or rapid cycling bipolar disorder. Additionally, treating a patient with an antidepressant without a mood stabilizer can also lead to adverse outcomes. </w:t>
         <w:br/>
         <w:br/>
-        <w:t>Dr. Fong: Well, it starts with recognizing that gambling disorder is a significant condition and developing a treatment network. In almost every state in America, there are state-funded treatment programs for gambling disorder where licensed therapists receive extra training in gambling addiction.</w:t>
+        <w:t>While antidepressants may have a role in bipolar depression, they should not be considered first, second, or even tertiary treatment options. Their use should be carefully evaluated based on the individual's history and the understanding that they can cause harm, alongside the recognition that their efficacy is limited.</w:t>
         <w:br/>
         <w:br/>
-        <w:t>Interviewer: What resources and support are available for individuals with gambling disorder and their families?</w:t>
+        <w:t xml:space="preserve">Interviewer: Can you elaborate on the recent developments in medications for bipolar disorder?  </w:t>
+        <w:br/>
+        <w:t>Dr. Beyer: Over the past three years, we have progressed from two FDA-approved medications for bipolar depression to five. We anticipate that brexpiprazole will submit data regarding its role in bipolar depression within the next year. Additionally, studies are currently exploring ketamine's potential in treating bipolar depression. Ketamine is already indicated for treatment-resistant depression and severe depressive episodes with suicidal ideation. We are eager to see how ketamine may serve as an effective intervention for bipolar depression.</w:t>
         <w:br/>
         <w:br/>
-        <w:t>Dr. Fong: Gamblers Anonymous (or GAMANON) provides in-person and online support rooms for individuals with gambling disorder and their families. Additionally, many state programs offer no-cost treatment for family members.</w:t>
+        <w:t xml:space="preserve">Interviewer: Can you elaborate on the effectiveness of lithium and valproate in treating bipolar disorder, particularly in older adults, and discuss the role of lamotrigine in this context?  </w:t>
+        <w:br/>
+        <w:t xml:space="preserve">Dr. Beyer: I’ve been pleased to be part of a research study published in The American Journal of Psychiatry, led by Dr. Robert Young, examining the effectiveness of lithium and valproate in older adults with bipolar disorder. Our studies demonstrate that both lithium and valproate are effective treatments for bipolar mania, with lithium showing slightly greater efficacy, although it may be less tolerated than valproate. This is significant for our older population. </w:t>
         <w:br/>
         <w:br/>
-        <w:t>Interviewer: Can you explain the classification of gambling addiction as an addictive disorder?</w:t>
+        <w:t>Additionally, we have a range of other treatments available for bipolar mania, reflecting a shift towards ensuring comprehensive protection for patients. One medication that warrants attention is lamotrigine. While antidepressants are the most commonly prescribed medications for bipolar depression, lamotrigine has emerged as the fastest-growing class of medication in this area over the past 10-15 years. It may help prevent relapses in depression and address underlying depressive symptoms. Although lamotrigine lacks FDA approval specifically for bipolar depression, it is approved for bipolar maintenance and may be beneficial for some patients, particularly in combination therapies.</w:t>
         <w:br/>
         <w:br/>
-        <w:t>Dr. Fong: Gambling addiction is classified as an addictive disorder according to the Diagnostic and Statistical Manual of Mental Disorders (DSM-5). It was moved from impulse control disorders to substance-related and addictive disorders section in 2023.</w:t>
-        <w:br/>
-        <w:br/>
-        <w:t>Interviewer: What are some of the treatment options for gambling disorder?</w:t>
-        <w:br/>
-        <w:br/>
-        <w:t>Dr. Fong: There are various treatment options available for individuals with gambling disorder including medication and psychotherapy. While there is no FDA-approved medication specifically for treating this condition, certain medications like Naltrexone have shown promise in reducing cravings and urges. Psychotherapy, such as cognitive-behavioral therapy, motivational interviewing, and psychodynamic therapy, has also been effective in helping individuals overcome gambling addiction.</w:t>
-        <w:br/>
-        <w:br/>
-        <w:t>Interviewer: How can someone differentiate between normal gambling and gambling addiction?</w:t>
-        <w:br/>
-        <w:br/>
-        <w:t>Dr. Fong: The distinction between normal gambling and gambling addiction lies in the harmful consequences it brings to one's life. While gambling is a common activity involving risk-taking and decision-making, those with a gambling disorder experience urges and cravings that interfere with their daily lives. They face restrictions and limitations due to the consequences of their gambling.</w:t>
-        <w:br/>
-        <w:br/>
-        <w:t>Interviewer: What are the prevalence rates of gambling disorder and why is it often not discussed or screened for?</w:t>
-        <w:br/>
-        <w:br/>
-        <w:t>Dr. Fong: Lifetime prevalence rates of gambling disorder range from 1% to 2% of the general population, while the 12-month prevalence rate can be as high as 3% to 6%. These rates are similar to those of bipolar disorder and schizophrenia, indicating that gambling disorder is not rare. However, it is often not discussed or screened for because patients are uncomfortable talking about it.</w:t>
-        <w:br/>
-        <w:br/>
-        <w:t>Interviewer: Can you provide both the official and unofficial answers regarding the classification of gambling addiction as an addictive disorder?</w:t>
-        <w:br/>
-        <w:br/>
-        <w:t>Dr. Fong: Well, I can provide you with both the official and unofficial answers. The official answer is that gambling addiction is classified as an addictive disorder according to the Diagnostic and Statistical Manual of Mental Disorders (DSM-5). It is recognized as a behavioral addiction characterized by an inability to control or stop gambling despite negative consequences.</w:t>
-        <w:br/>
-        <w:br/>
-        <w:t>Interviewer: What are some of the risk factors that create gambling disorder?</w:t>
-        <w:br/>
-        <w:br/>
-        <w:t>Dr. Fong: So, we think about bio-psychosocial risk factors. Biologically, you’re going to have genetic risk factors and certain medications like dopamine agonists that could potentially raise your risk of developing a gambling disorder.</w:t>
-        <w:br/>
-        <w:br/>
-        <w:t>Interviewer: How has the lack of education and discussion about addiction contributed to the under-recognition and under-study of gambling disorder?</w:t>
-        <w:br/>
-        <w:br/>
-        <w:t>Dr. Fong: Absolutely. That’s an excellent rhetorical question. You go all the way back to medical school where we learn about addiction very early on now in education – high schools, colleges - but when we get to medical school we don’t spend a lot of time on addictions in general or behavioral addictions like this one.</w:t>
-        <w:br/>
-        <w:br/>
-        <w:t xml:space="preserve">Interviewer: What are some of the basic administrative logistical questions that can be asked about gambling? </w:t>
-        <w:br/>
-        <w:br/>
-        <w:t>Dr. Fong: Some of the basic administrative logistical questions that can be asked about gambling include where do you gamble, how do you gamble, what types of bets do you like, and where do you get money to gamble.</w:t>
-        <w:br/>
-        <w:br/>
-        <w:t>Interviewer: What are the concerns regarding the increased access to gambling activity and its potential impact on the prevalence of gambling addiction in the future?</w:t>
-        <w:br/>
-        <w:br/>
-        <w:t>Dr. Fong: One of the concerns is whether the rapid increase in access to gambling activity, such as having a casino in your pocket 24/7, will lead to a higher prevalence of gambling addiction in the future, similar to the opioid crisis. Availability, access, and anonymity are key risk factors for addiction.</w:t>
-        <w:br/>
-        <w:br/>
-        <w:t>Interviewer: How can healthcare providers effectively treat gambling disorder?</w:t>
-        <w:br/>
-        <w:br/>
-        <w:t>Dr. Fong: Well, it starts with recognizing that gambling disorder is a significant condition and developing a treatment network. In almost every state in America, there are state-funded treatment programs for gambling disorder where licensed therapists receive extra training in gambling addiction.</w:t>
-        <w:br/>
-        <w:br/>
-        <w:t>Interviewer: What resources and support are available for individuals with gambling disorder and their families?</w:t>
-        <w:br/>
-        <w:br/>
-        <w:t>Dr. Fong: Gamblers Anonymous (or GAMANON) provides in-person and online support rooms for individuals with gambling disorder and their families. Additionally, many state programs offer no-cost treatment for family members.</w:t>
-        <w:br/>
-        <w:br/>
-        <w:t>Interviewer: Can you explain the classification of gambling addiction as an addictive disorder?</w:t>
-        <w:br/>
-        <w:br/>
-        <w:t>Dr. Fong: Gambling addiction is classified as an addictive disorder according to the Diagnostic and Statistical Manual of Mental Disorders (DSM-5). It was moved from impulse control disorders to substance-related and addictive disorders section in 2023.</w:t>
-        <w:br/>
-        <w:br/>
-        <w:t>Interviewer: What are some of the treatment options for gambling disorder?</w:t>
-        <w:br/>
-        <w:br/>
-        <w:t>Dr. Fong: There are various treatment options available for individuals with gambling disorder including medication and psychotherapy. While there is no FDA-approved medication specifically for treating this condition, certain medications like Naltrexone have shown promise in reducing cravings and urges. Psychotherapy, such as cognitive-behavioral therapy, motivational interviewing, and psychodynamic therapy, has also been effective in helping individuals overcome gambling addiction.</w:t>
-        <w:br/>
-        <w:br/>
-        <w:t>Interviewer: How can someone differentiate between normal gambling and gambling addiction?</w:t>
-        <w:br/>
-        <w:br/>
-        <w:t>Dr. Fong: The distinction between normal gambling and gambling addiction lies in the harmful consequences it brings to one's life. While gambling is a common activity involving risk-taking and decision-making, those with a gambling disorder experience urges and cravings that interfere with their daily lives. They face restrictions and limitations due to the consequences of their gambling.</w:t>
-        <w:br/>
-        <w:br/>
-        <w:t>Interviewer: What are the prevalence rates of gambling disorder and why is it often not discussed or screened for?</w:t>
-        <w:br/>
-        <w:br/>
-        <w:t>Dr. Fong: Lifetime prevalence rates of gambling disorder range from 1% to 2% of the general population, while the 12-month prevalence rate can be as high as 3% to 6%. These rates are similar to those of bipolar disorder and schizophrenia, indicating that gambling disorder is not rare. However, it is often not discussed or screened for because patients are uncomfortable talking about it.</w:t>
-        <w:br/>
-        <w:br/>
-        <w:t>Interviewer: Can you provide both the official and unofficial answers regarding the classification of gambling addiction as an addictive disorder?</w:t>
-        <w:br/>
-        <w:br/>
-        <w:t>Dr. Fong: Well, I can provide you with both the official and unofficial answers. The official answer is that gambling addiction is classified as an addictive disorder according to the Diagnostic and Statistical Manual of Mental Disorders (DSM-5). It is recognized as a behavioral addiction characterized by an inability to control or stop gambling despite negative consequences.</w:t>
-        <w:br/>
-        <w:br/>
-        <w:t>Interviewer: What are some of the risk factors that create gambling disorder?</w:t>
-        <w:br/>
-        <w:br/>
-        <w:t>Dr. Fong: So, we think about bio-psychosocial risk factors. Biologically, you’re going to have genetic risk factors and certain medications like dopamine agonists that could potentially raise your risk of developing a gambling disorder.</w:t>
-        <w:br/>
-        <w:br/>
-        <w:t>Interviewer: How has the lack of education and discussion about addiction contributed to the under-recognition and under-study of gambling disorder?</w:t>
-        <w:br/>
-        <w:br/>
-        <w:t>Dr. Fong: Absolutely. That’s an excellent rhetorical question. You go all the way back to medical school where we learn about addiction very early on now in education – high schools, colleges - but when we get to medical school we don’t spend a lot of time on addictions in general or behavioral addictions like this one.</w:t>
-        <w:br/>
-        <w:br/>
-        <w:t xml:space="preserve">Interviewer: What are some of the basic administrative logistical questions that can be asked about gambling? </w:t>
-        <w:br/>
-        <w:br/>
-        <w:t>Dr. Fong: Some of the basic administrative logistical questions that can be asked about gambling include where do you gamble, how do you gamble, what types of bets do you like, and where do you get money to gamble.</w:t>
-        <w:br/>
-        <w:br/>
-        <w:t>Interviewer: What are the concerns regarding the increased access to gambling activity and its potential impact on the prevalence of gambling addiction in the future?</w:t>
-        <w:br/>
-        <w:br/>
-        <w:t>Dr. Fong: One of the concerns is whether the rapid increase in access to gambling activity, such as having a casino in your pocket 24/7, will lead to a higher prevalence of gambling addiction in the future, similar to the opioid crisis. Availability, access, and anonymity are key risk factors for addiction.</w:t>
-        <w:br/>
-        <w:br/>
-        <w:t>Interviewer: How can healthcare providers effectively treat gambling disorder?</w:t>
-        <w:br/>
-        <w:br/>
-        <w:t>Dr. Fong: Well, it starts with recognizing that gambling disorder is a significant condition and developing a treatment network. In almost every state in America, there are state-funded treatment programs for gambling disorder where licensed therapists receive extra training in gambling addiction.</w:t>
-        <w:br/>
-        <w:br/>
-        <w:t>Interviewer: What resources and support are available for individuals with gambling disorder and their families?</w:t>
-        <w:br/>
-        <w:br/>
-        <w:t>Dr. Fong: Gamblers Anonymous (or GAMANON) provides in-person and online support rooms for individuals with gambling disorder and their families. Additionally, many state programs offer no-cost treatment for family members.</w:t>
-        <w:br/>
-        <w:br/>
-        <w:t>Interviewer: Can you explain the classification of gambling addiction as an addictive disorder?</w:t>
-        <w:br/>
-        <w:br/>
-        <w:t>Dr. Fong: Gambling addiction is classified as an addictive disorder according to the Diagnostic and Statistical Manual of Mental Disorders (DSM-5). It was moved from impulse control disorders to substance-related and addictive disorders section in 2023.</w:t>
-        <w:br/>
-        <w:br/>
-        <w:t>Interviewer: What are some of the treatment options for gambling disorder?</w:t>
-        <w:br/>
-        <w:br/>
-        <w:t>Dr. Fong: There are various treatment options available for individuals with gambling disorder including medication and psychotherapy. While there is no FDA-approved medication specifically for treating this condition, certain medications like Naltrexone have shown promise in reducing cravings and urges. Psychotherapy, such as cognitive-behavioral therapy, motivational interviewing, and psychodynamic therapy, has also been effective in helping individuals overcome gambling addiction.</w:t>
-        <w:br/>
-        <w:br/>
-        <w:t>Interviewer: How can someone differentiate between normal gambling and gambling addiction?</w:t>
-        <w:br/>
-        <w:br/>
-        <w:t>Dr. Fong: The distinction between normal gambling and gambling addiction lies in the harmful consequences it brings to one's life. While gambling is a common activity involving risk-taking and decision-making, those with a gambling disorder experience urges and cravings that interfere with their daily lives. They face restrictions and limitations due to the consequences of their gambling.</w:t>
-        <w:br/>
-        <w:br/>
-        <w:t>Interviewer: What are the prevalence rates of gambling disorder and why is it often not discussed or screened for?</w:t>
-        <w:br/>
-        <w:br/>
-        <w:t>Dr. Fong: Lifetime prevalence rates of gambling disorder range from 1% to 2% of the general population, while the 12-month prevalence rate can be as high as 3% to 6%. These rates are similar to those of bipolar disorder and schizophrenia, indicating that gambling disorder is not rare. However, it is often not discussed or screened for because patients are uncomfortable talking about it.</w:t>
-        <w:br/>
-        <w:br/>
-        <w:t>Interviewer: Can you provide both the official and unofficial answers regarding the classification of gambling addiction as an addictive disorder?</w:t>
-        <w:br/>
-        <w:br/>
-        <w:t>Dr. Fong: Well, I can provide you with both the official and unofficial answers. The official answer is that gambling addiction is classified as an addictive disorder according to the Diagnostic and Statistical Manual of Mental Disorders (DSM-5). It is recognized as a behavioral addiction characterized by an inability to control or stop gambling despite negative consequences.</w:t>
-        <w:br/>
-        <w:br/>
-        <w:t>Interviewer: What are some of the risk factors that create gambling disorder?</w:t>
-        <w:br/>
-        <w:br/>
-        <w:t>Dr. Fong: So, we think about bio-psychosocial risk factors. Biologically, you’re going to have genetic risk factors and certain medications like dopamine agonists that could potentially raise your risk of developing a gambling disorder.</w:t>
-        <w:br/>
-        <w:br/>
-        <w:t>Interviewer: How has the lack of education and discussion about addiction contributed to the under-recognition and under-study of gambling disorder?</w:t>
-        <w:br/>
-        <w:br/>
-        <w:t>Dr. Fong: Absolutely. That’s an excellent rhetorical question. You go all the way back to medical school where we learn about addiction very early on now in education – high schools, colleges - but when we get to medical school we don’t spend a lot of time on addictions in general or behavioral addictions like this one.</w:t>
-        <w:br/>
-        <w:br/>
-        <w:t xml:space="preserve">Interviewer: What are some of the basic administrative logistical questions that can be asked about gambling? </w:t>
-        <w:br/>
-        <w:br/>
-        <w:t>Dr. Fong: Some of the basic administrative logistical questions that can be asked about gambling include where do you gamble, how do you gamble, what types of bets do you like, and where do you get money to gamble.</w:t>
-        <w:br/>
-        <w:br/>
-        <w:t>Interviewer: What are the concerns regarding the increased access to gambling activity and its potential impact on the prevalence of gambling addiction in the future?</w:t>
-        <w:br/>
-        <w:br/>
-        <w:t>Dr. Fong: One of the concerns is whether the rapid increase in access to gambling activity, such as having a casino in your pocket 24/7, will lead to a higher prevalence of gambling addiction in the future, similar to the opioid crisis. Availability, access, and anonymity are key risk factors for addiction.</w:t>
-        <w:br/>
-        <w:br/>
-        <w:t>Interviewer: How can healthcare providers effectively treat gambling disorder?</w:t>
-        <w:br/>
-        <w:br/>
-        <w:t>Dr. Fong: Well, it starts with recognizing that gambling disorder is a significant condition and developing a treatment network. In almost every state in America, there are state-funded treatment programs for gambling disorder where licensed therapists receive extra training in gambling addiction.</w:t>
-        <w:br/>
-        <w:br/>
-        <w:t>Interviewer: What resources and support are available for individuals with gambling disorder and their families?</w:t>
-        <w:br/>
-        <w:br/>
-        <w:t>Dr. Fong: Gamblers Anonymous (or GAMANON) provides in-person and online support rooms for individuals with gambling disorder and their families. Additionally, many state programs offer no-cost treatment for family members.</w:t>
-        <w:br/>
-        <w:br/>
-        <w:t>Interviewer: Can you explain the classification of gambling addiction as an addictive disorder?</w:t>
-        <w:br/>
-        <w:br/>
-        <w:t>Dr. Fong: Gambling addiction is classified as an addictive disorder according to the Diagnostic and Statistical Manual of Mental Disorders (DSM-5). It was moved from impulse control disorders to substance-related and addictive disorders section in 2023.</w:t>
-        <w:br/>
-        <w:br/>
-        <w:t>Interviewer: What are some of the treatment options for gambling disorder?</w:t>
-        <w:br/>
-        <w:br/>
-        <w:t>Dr. Fong: There are various treatment options available for individuals with gambling disorder including medication and psychotherapy. While there is no FDA-approved medication specifically for treating this condition, certain medications like Naltrexone have shown promise in reducing cravings and urges. Psychotherapy, such as cognitive-behavioral therapy, motivational interviewing, and psychodynamic therapy, has also been effective in helping individuals overcome gambling addiction.</w:t>
-        <w:br/>
-        <w:br/>
-        <w:t>Interviewer: How can someone differentiate between normal gambling and gambling addiction?</w:t>
-        <w:br/>
-        <w:br/>
-        <w:t>Dr. Fong: The distinction between normal gambling and gambling addiction lies in the harmful consequences it brings to one's life. While gambling is a common activity involving risk-taking and decision-making, those with a gambling disorder experience urges and cravings that interfere with their daily lives</w:t>
+        <w:t>Thank you for your time, Dr. Beyer.</w:t>
       </w:r>
     </w:p>
     <w:sectPr>

</xml_diff>